<commit_message>
Fixed a license plate validation bug
</commit_message>
<xml_diff>
--- a/Documenten/Test/Functionele Acceptatietest sjabloon - Tim Houtman.docx
+++ b/Documenten/Test/Functionele Acceptatietest sjabloon - Tim Houtman.docx
@@ -468,99 +468,47 @@
           <w:p>
             <w:pPr>
               <w:pStyle w:val="Geenafstand"/>
-              <w:rPr>
-                <w:lang w:val="en-US"/>
-              </w:rPr>
-            </w:pPr>
-            <w:r>
-              <w:rPr>
-                <w:lang w:val="en-US"/>
-              </w:rPr>
+            </w:pPr>
+            <w:r>
               <w:t>Model: “</w:t>
             </w:r>
             <w:proofErr w:type="spellStart"/>
             <w:r>
-              <w:rPr>
-                <w:lang w:val="en-US"/>
-              </w:rPr>
               <w:t>Larof</w:t>
             </w:r>
             <w:proofErr w:type="spellEnd"/>
             <w:r>
-              <w:rPr>
-                <w:lang w:val="en-US"/>
-              </w:rPr>
               <w:t>”.</w:t>
             </w:r>
           </w:p>
           <w:p>
             <w:pPr>
               <w:pStyle w:val="Geenafstand"/>
-              <w:rPr>
-                <w:lang w:val="en-US"/>
-              </w:rPr>
-            </w:pPr>
-            <w:proofErr w:type="spellStart"/>
-            <w:r>
-              <w:rPr>
-                <w:lang w:val="en-US"/>
-              </w:rPr>
-              <w:t>Soort</w:t>
-            </w:r>
-            <w:proofErr w:type="spellEnd"/>
-            <w:r>
-              <w:rPr>
-                <w:lang w:val="en-US"/>
-              </w:rPr>
+            </w:pPr>
+            <w:r>
+              <w:t>Soort: “</w:t>
+            </w:r>
+            <w:r>
+              <w:t>Camper</w:t>
+            </w:r>
+            <w:r>
+              <w:t>”.</w:t>
+            </w:r>
+          </w:p>
+          <w:p>
+            <w:pPr>
+              <w:pStyle w:val="Geenafstand"/>
+            </w:pPr>
+            <w:r>
+              <w:t>Gebruiker</w:t>
+            </w:r>
+            <w:r>
               <w:t>: “</w:t>
             </w:r>
             <w:r>
-              <w:rPr>
-                <w:lang w:val="en-US"/>
-              </w:rPr>
-              <w:t>Camper</w:t>
-            </w:r>
-            <w:r>
-              <w:rPr>
-                <w:lang w:val="en-US"/>
-              </w:rPr>
-              <w:t>”.</w:t>
-            </w:r>
-          </w:p>
-          <w:p>
-            <w:pPr>
-              <w:pStyle w:val="Geenafstand"/>
-              <w:rPr>
-                <w:lang w:val="en-US"/>
-              </w:rPr>
-            </w:pPr>
-            <w:r>
-              <w:t>Gebruiker</w:t>
-            </w:r>
-            <w:r>
-              <w:rPr>
-                <w:lang w:val="en-US"/>
-              </w:rPr>
-              <w:t>: “</w:t>
-            </w:r>
-            <w:r>
-              <w:rPr>
-                <w:lang w:val="en-US"/>
-              </w:rPr>
-              <w:t xml:space="preserve">Henk </w:t>
-            </w:r>
-            <w:proofErr w:type="spellStart"/>
-            <w:r>
-              <w:rPr>
-                <w:lang w:val="en-US"/>
-              </w:rPr>
-              <w:t>Hoofd</w:t>
-            </w:r>
-            <w:proofErr w:type="spellEnd"/>
-            <w:r>
-              <w:rPr>
-                <w:lang w:val="en-US"/>
-              </w:rPr>
+              <w:t>Henk Hoofd</w:t>
+            </w:r>
+            <w:r>
               <w:t>”.</w:t>
             </w:r>
           </w:p>
@@ -1615,15 +1563,7 @@
                 <w:rFonts w:ascii="Calibri" w:hAnsi="Calibri" w:cs="Calibri"/>
                 <w:color w:val="000000" w:themeColor="text1"/>
               </w:rPr>
-              <w:t>Klant</w:t>
-            </w:r>
-            <w:r>
-              <w:rPr>
-                <w:rStyle w:val="normaltextrun"/>
-                <w:rFonts w:ascii="Calibri" w:hAnsi="Calibri" w:cs="Calibri"/>
-                <w:color w:val="000000" w:themeColor="text1"/>
-              </w:rPr>
-              <w:t xml:space="preserve"> is ingelogd als:</w:t>
+              <w:t>Klant is ingelogd als:</w:t>
             </w:r>
             <w:r>
               <w:rPr>
@@ -1705,9 +1645,6 @@
           <w:p>
             <w:pPr>
               <w:pStyle w:val="Geenafstand"/>
-              <w:rPr>
-                <w:lang w:val="en-US"/>
-              </w:rPr>
             </w:pPr>
             <w:r>
               <w:t>Klant ziet één voertuig met de gegevens:</w:t>
@@ -3559,21 +3496,12 @@
                 <w:b/>
               </w:rPr>
             </w:pPr>
-            <w:proofErr w:type="spellStart"/>
-            <w:r>
-              <w:rPr>
-                <w:rFonts w:ascii="Calibri" w:hAnsi="Calibri"/>
-                <w:b/>
-              </w:rPr>
-              <w:t>eVerwacht</w:t>
-            </w:r>
-            <w:proofErr w:type="spellEnd"/>
-            <w:r>
-              <w:rPr>
-                <w:rFonts w:ascii="Calibri" w:hAnsi="Calibri"/>
-                <w:b/>
-              </w:rPr>
-              <w:t xml:space="preserve"> resultaat</w:t>
+            <w:r>
+              <w:rPr>
+                <w:rFonts w:ascii="Calibri" w:hAnsi="Calibri"/>
+                <w:b/>
+              </w:rPr>
+              <w:t>Verwacht resultaat</w:t>
             </w:r>
           </w:p>
         </w:tc>

</xml_diff>